<commit_message>
Add references on CV
</commit_message>
<xml_diff>
--- a/docs/Public_CV_Yong-Kuk Jeong_SNU.docx
+++ b/docs/Public_CV_Yong-Kuk Jeong_SNU.docx
@@ -3957,15 +3957,7 @@
               <w:rPr>
                 <w:rFonts w:ascii="Times New Roman" w:hAnsi="Times New Roman" w:cs="Times New Roman"/>
               </w:rPr>
-              <w:t>Integer Pro</w:t>
-            </w:r>
-            <w:bookmarkStart w:id="0" w:name="_GoBack"/>
-            <w:bookmarkEnd w:id="0"/>
-            <w:r>
-              <w:rPr>
-                <w:rFonts w:ascii="Times New Roman" w:hAnsi="Times New Roman" w:cs="Times New Roman"/>
-              </w:rPr>
-              <w:t>grams</w:t>
+              <w:t>Integer Programs</w:t>
             </w:r>
           </w:p>
           <w:p>
@@ -4643,9 +4635,308 @@
         </w:rPr>
       </w:pPr>
     </w:p>
+    <w:p>
+      <w:pPr>
+        <w:jc w:val="center"/>
+        <w:rPr>
+          <w:rFonts w:ascii="Times New Roman" w:hAnsi="Times New Roman" w:cs="Times New Roman" w:hint="eastAsia"/>
+        </w:rPr>
+      </w:pPr>
+    </w:p>
+    <w:tbl>
+      <w:tblPr>
+        <w:tblStyle w:val="a3"/>
+        <w:tblW w:w="0" w:type="auto"/>
+        <w:tblBorders>
+          <w:top w:val="none" w:sz="0" w:space="0" w:color="auto"/>
+          <w:left w:val="none" w:sz="0" w:space="0" w:color="auto"/>
+          <w:bottom w:val="none" w:sz="0" w:space="0" w:color="auto"/>
+          <w:right w:val="none" w:sz="0" w:space="0" w:color="auto"/>
+          <w:insideH w:val="none" w:sz="0" w:space="0" w:color="auto"/>
+          <w:insideV w:val="none" w:sz="0" w:space="0" w:color="auto"/>
+        </w:tblBorders>
+        <w:tblCellMar>
+          <w:top w:w="85" w:type="dxa"/>
+          <w:bottom w:w="85" w:type="dxa"/>
+        </w:tblCellMar>
+        <w:tblLook w:val="04A0" w:firstRow="1" w:lastRow="0" w:firstColumn="1" w:lastColumn="0" w:noHBand="0" w:noVBand="1"/>
+      </w:tblPr>
+      <w:tblGrid>
+        <w:gridCol w:w="9016"/>
+      </w:tblGrid>
+      <w:tr>
+        <w:tc>
+          <w:tcPr>
+            <w:tcW w:w="9016" w:type="dxa"/>
+            <w:tcBorders>
+              <w:bottom w:val="single" w:sz="18" w:space="0" w:color="auto"/>
+            </w:tcBorders>
+            <w:vAlign w:val="center"/>
+          </w:tcPr>
+          <w:p>
+            <w:pPr>
+              <w:rPr>
+                <w:rFonts w:ascii="Times New Roman" w:hAnsi="Times New Roman" w:cs="Times New Roman"/>
+                <w:b/>
+                <w:sz w:val="32"/>
+                <w:szCs w:val="32"/>
+              </w:rPr>
+            </w:pPr>
+            <w:r>
+              <w:rPr>
+                <w:rFonts w:ascii="Times New Roman" w:hAnsi="Times New Roman" w:cs="Times New Roman" w:hint="eastAsia"/>
+                <w:b/>
+                <w:sz w:val="32"/>
+                <w:szCs w:val="32"/>
+              </w:rPr>
+              <w:t>References</w:t>
+            </w:r>
+          </w:p>
+        </w:tc>
+      </w:tr>
+      <w:tr>
+        <w:trPr>
+          <w:trHeight w:val="503"/>
+        </w:trPr>
+        <w:tc>
+          <w:tcPr>
+            <w:tcW w:w="9016" w:type="dxa"/>
+            <w:tcBorders>
+              <w:top w:val="single" w:sz="18" w:space="0" w:color="auto"/>
+            </w:tcBorders>
+          </w:tcPr>
+          <w:p>
+            <w:pPr>
+              <w:jc w:val="left"/>
+              <w:rPr>
+                <w:rFonts w:ascii="Times New Roman" w:hAnsi="Times New Roman" w:cs="Times New Roman" w:hint="eastAsia"/>
+                <w:b/>
+              </w:rPr>
+            </w:pPr>
+            <w:r>
+              <w:rPr>
+                <w:rFonts w:ascii="Times New Roman" w:hAnsi="Times New Roman" w:cs="Times New Roman" w:hint="eastAsia"/>
+                <w:b/>
+              </w:rPr>
+              <w:t xml:space="preserve">Dr. </w:t>
+            </w:r>
+            <w:r>
+              <w:rPr>
+                <w:rFonts w:ascii="Times New Roman" w:hAnsi="Times New Roman" w:cs="Times New Roman"/>
+                <w:b/>
+              </w:rPr>
+              <w:t xml:space="preserve">Shin, </w:t>
+            </w:r>
+            <w:r>
+              <w:rPr>
+                <w:rFonts w:ascii="Times New Roman" w:hAnsi="Times New Roman" w:cs="Times New Roman" w:hint="eastAsia"/>
+                <w:b/>
+              </w:rPr>
+              <w:t xml:space="preserve">Jong </w:t>
+            </w:r>
+            <w:proofErr w:type="spellStart"/>
+            <w:r>
+              <w:rPr>
+                <w:rFonts w:ascii="Times New Roman" w:hAnsi="Times New Roman" w:cs="Times New Roman" w:hint="eastAsia"/>
+                <w:b/>
+              </w:rPr>
+              <w:t>Gye</w:t>
+            </w:r>
+            <w:proofErr w:type="spellEnd"/>
+          </w:p>
+          <w:p>
+            <w:pPr>
+              <w:jc w:val="left"/>
+              <w:rPr>
+                <w:rFonts w:ascii="Times New Roman" w:hAnsi="Times New Roman" w:cs="Times New Roman"/>
+              </w:rPr>
+            </w:pPr>
+            <w:r>
+              <w:rPr>
+                <w:rFonts w:ascii="Times New Roman" w:hAnsi="Times New Roman" w:cs="Times New Roman"/>
+              </w:rPr>
+              <w:t>Professor of Seoul National University, Seoul, Rep. of Korea</w:t>
+            </w:r>
+          </w:p>
+          <w:p>
+            <w:pPr>
+              <w:jc w:val="left"/>
+              <w:rPr>
+                <w:rFonts w:ascii="Times New Roman" w:hAnsi="Times New Roman" w:cs="Times New Roman"/>
+              </w:rPr>
+            </w:pPr>
+            <w:r>
+              <w:rPr>
+                <w:rFonts w:ascii="Times New Roman" w:hAnsi="Times New Roman" w:cs="Times New Roman"/>
+              </w:rPr>
+              <w:t xml:space="preserve">Email: </w:t>
+            </w:r>
+            <w:hyperlink r:id="rId8" w:history="1">
+              <w:r>
+                <w:rPr>
+                  <w:rStyle w:val="a4"/>
+                  <w:rFonts w:ascii="Times New Roman" w:hAnsi="Times New Roman" w:cs="Times New Roman"/>
+                </w:rPr>
+                <w:t>jgshin@snu.ac.kr</w:t>
+              </w:r>
+            </w:hyperlink>
+          </w:p>
+          <w:p>
+            <w:pPr>
+              <w:jc w:val="left"/>
+              <w:rPr>
+                <w:rFonts w:ascii="Times New Roman" w:hAnsi="Times New Roman" w:cs="Times New Roman" w:hint="eastAsia"/>
+              </w:rPr>
+            </w:pPr>
+            <w:r>
+              <w:rPr>
+                <w:rFonts w:ascii="Times New Roman" w:hAnsi="Times New Roman" w:cs="Times New Roman"/>
+              </w:rPr>
+              <w:t>Phone: (+82)-2-880-7129</w:t>
+            </w:r>
+          </w:p>
+        </w:tc>
+      </w:tr>
+      <w:tr>
+        <w:trPr>
+          <w:trHeight w:val="502"/>
+        </w:trPr>
+        <w:tc>
+          <w:tcPr>
+            <w:tcW w:w="9016" w:type="dxa"/>
+          </w:tcPr>
+          <w:p>
+            <w:pPr>
+              <w:jc w:val="left"/>
+              <w:rPr>
+                <w:rFonts w:ascii="Times New Roman" w:hAnsi="Times New Roman" w:cs="Times New Roman"/>
+                <w:b/>
+              </w:rPr>
+            </w:pPr>
+            <w:r>
+              <w:rPr>
+                <w:rFonts w:ascii="Times New Roman" w:hAnsi="Times New Roman" w:cs="Times New Roman" w:hint="eastAsia"/>
+                <w:b/>
+              </w:rPr>
+              <w:t>Dr. Woo, Jong Hun</w:t>
+            </w:r>
+          </w:p>
+          <w:p>
+            <w:pPr>
+              <w:jc w:val="left"/>
+              <w:rPr>
+                <w:rFonts w:ascii="Times New Roman" w:hAnsi="Times New Roman" w:cs="Times New Roman"/>
+              </w:rPr>
+            </w:pPr>
+            <w:r>
+              <w:rPr>
+                <w:rFonts w:ascii="Times New Roman" w:hAnsi="Times New Roman" w:cs="Times New Roman"/>
+              </w:rPr>
+              <w:t xml:space="preserve">Professor of </w:t>
+            </w:r>
+            <w:r>
+              <w:rPr>
+                <w:rFonts w:ascii="Times New Roman" w:hAnsi="Times New Roman" w:cs="Times New Roman"/>
+              </w:rPr>
+              <w:t>Korea Maritime and Ocean University</w:t>
+            </w:r>
+            <w:r>
+              <w:rPr>
+                <w:rFonts w:ascii="Times New Roman" w:hAnsi="Times New Roman" w:cs="Times New Roman"/>
+              </w:rPr>
+              <w:t xml:space="preserve">, Busan, Rep. </w:t>
+            </w:r>
+            <w:bookmarkStart w:id="0" w:name="_GoBack"/>
+            <w:bookmarkEnd w:id="0"/>
+            <w:r>
+              <w:rPr>
+                <w:rFonts w:ascii="Times New Roman" w:hAnsi="Times New Roman" w:cs="Times New Roman"/>
+              </w:rPr>
+              <w:t>of Korea</w:t>
+            </w:r>
+          </w:p>
+          <w:p>
+            <w:pPr>
+              <w:jc w:val="left"/>
+              <w:rPr>
+                <w:rFonts w:ascii="Times New Roman" w:hAnsi="Times New Roman" w:cs="Times New Roman"/>
+              </w:rPr>
+            </w:pPr>
+            <w:r>
+              <w:rPr>
+                <w:rFonts w:ascii="Times New Roman" w:hAnsi="Times New Roman" w:cs="Times New Roman"/>
+              </w:rPr>
+              <w:t xml:space="preserve">Email: </w:t>
+            </w:r>
+            <w:hyperlink r:id="rId9" w:history="1">
+              <w:r>
+                <w:rPr>
+                  <w:rStyle w:val="a4"/>
+                  <w:rFonts w:ascii="Times New Roman" w:hAnsi="Times New Roman" w:cs="Times New Roman"/>
+                </w:rPr>
+                <w:t>jonghun_woo@kmou.ac.kr</w:t>
+              </w:r>
+            </w:hyperlink>
+          </w:p>
+          <w:p>
+            <w:pPr>
+              <w:jc w:val="left"/>
+              <w:rPr>
+                <w:rFonts w:ascii="Times New Roman" w:hAnsi="Times New Roman" w:cs="Times New Roman" w:hint="eastAsia"/>
+                <w:b/>
+              </w:rPr>
+            </w:pPr>
+            <w:r>
+              <w:rPr>
+                <w:rFonts w:ascii="Times New Roman" w:hAnsi="Times New Roman" w:cs="Times New Roman"/>
+              </w:rPr>
+              <w:t>Phone: (+82)-</w:t>
+            </w:r>
+            <w:r>
+              <w:rPr>
+                <w:rFonts w:ascii="Times New Roman" w:hAnsi="Times New Roman" w:cs="Times New Roman"/>
+              </w:rPr>
+              <w:t>51</w:t>
+            </w:r>
+            <w:r>
+              <w:rPr>
+                <w:rFonts w:ascii="Times New Roman" w:hAnsi="Times New Roman" w:cs="Times New Roman"/>
+              </w:rPr>
+              <w:t>-</w:t>
+            </w:r>
+            <w:r>
+              <w:rPr>
+                <w:rFonts w:ascii="Times New Roman" w:hAnsi="Times New Roman" w:cs="Times New Roman"/>
+              </w:rPr>
+              <w:t>410</w:t>
+            </w:r>
+            <w:r>
+              <w:rPr>
+                <w:rFonts w:ascii="Times New Roman" w:hAnsi="Times New Roman" w:cs="Times New Roman"/>
+              </w:rPr>
+              <w:t>-</w:t>
+            </w:r>
+            <w:r>
+              <w:rPr>
+                <w:rFonts w:ascii="Times New Roman" w:hAnsi="Times New Roman" w:cs="Times New Roman"/>
+              </w:rPr>
+              <w:t>4304</w:t>
+            </w:r>
+          </w:p>
+        </w:tc>
+      </w:tr>
+    </w:tbl>
+    <w:p>
+      <w:pPr>
+        <w:jc w:val="center"/>
+        <w:rPr>
+          <w:rFonts w:ascii="Times New Roman" w:hAnsi="Times New Roman" w:cs="Times New Roman" w:hint="eastAsia"/>
+        </w:rPr>
+      </w:pPr>
+    </w:p>
     <w:sectPr>
-      <w:headerReference w:type="default" r:id="rId8"/>
-      <w:footerReference w:type="default" r:id="rId9"/>
+      <w:headerReference w:type="default" r:id="rId10"/>
+      <w:footerReference w:type="default" r:id="rId11"/>
       <w:pgSz w:w="11906" w:h="16838"/>
       <w:pgMar w:top="1701" w:right="1440" w:bottom="1440" w:left="1440" w:header="851" w:footer="992" w:gutter="0"/>
       <w:cols w:space="425"/>
@@ -6524,7 +6815,7 @@
 </file>
 
 <file path=customXml/itemProps1.xml><?xml version="1.0" encoding="utf-8"?>
-<ds:datastoreItem xmlns:ds="http://schemas.openxmlformats.org/officeDocument/2006/customXml" ds:itemID="{510614CD-FC25-4039-B26C-3482AEB92074}">
+<ds:datastoreItem xmlns:ds="http://schemas.openxmlformats.org/officeDocument/2006/customXml" ds:itemID="{3462F643-7441-41F2-95B5-A26B8B1D2560}">
   <ds:schemaRefs>
     <ds:schemaRef ds:uri="http://schemas.openxmlformats.org/officeDocument/2006/bibliography"/>
   </ds:schemaRefs>

</xml_diff>